<commit_message>
Splitting survey, deleting 8x11 verions for now.
</commit_message>
<xml_diff>
--- a/survey/ELREQ-Survey-Gap-Analysis-Aligned-A4.docx
+++ b/survey/ELREQ-Survey-Gap-Analysis-Aligned-A4.docx
@@ -878,13 +878,7 @@
         <w:jc w:val="both"/>
       </w:pPr>
       <w:r>
-        <w:t xml:space="preserve">Recommended practices for emphasis are not known to have been established at a national level and every organization engaged in publishing will apply its own in-house conventions. The goal of this section is to arrive at a recommendation for emphasis that would be suitable for most publishers when </w:t>
-      </w:r>
-      <w:r>
-        <w:t>targeting</w:t>
-      </w:r>
-      <w:r>
-        <w:t xml:space="preserve"> the average reader.</w:t>
+        <w:t>Recommended practices for emphasis are not known to have been established at a national level and every organization engaged in publishing will apply its own in-house conventions. The goal of this section is to arrive at a recommendation for emphasis that would be suitable for most publishers when targeting the average reader.</w:t>
       </w:r>
     </w:p>
     <w:p>
@@ -5661,8 +5655,15 @@
     <w:p/>
     <w:tbl>
       <w:tblPr>
-        <w:tblStyle w:val="Heading8Char"/>
         <w:tblW w:w="0" w:type="auto"/>
+        <w:tblBorders>
+          <w:top w:val="single" w:sz="4" w:space="0" w:color="auto"/>
+          <w:left w:val="single" w:sz="4" w:space="0" w:color="auto"/>
+          <w:bottom w:val="single" w:sz="4" w:space="0" w:color="auto"/>
+          <w:right w:val="single" w:sz="4" w:space="0" w:color="auto"/>
+          <w:insideH w:val="single" w:sz="4" w:space="0" w:color="auto"/>
+          <w:insideV w:val="single" w:sz="4" w:space="0" w:color="auto"/>
+        </w:tblBorders>
         <w:tblLook w:val="04A0" w:firstRow="1" w:lastRow="0" w:firstColumn="1" w:lastColumn="0" w:noHBand="0" w:noVBand="1"/>
       </w:tblPr>
       <w:tblGrid>
@@ -6509,18 +6510,39 @@
         </w:rPr>
         <w:t>☐</w:t>
       </w:r>
+      <w:r>
+        <w:rPr>
+          <w:rFonts w:ascii="Arial Unicode MS" w:eastAsia="Arial Unicode MS" w:hAnsi="Arial Unicode MS" w:cs="Arial Unicode MS"/>
+        </w:rPr>
+        <w:t xml:space="preserve"> </w:t>
+      </w:r>
+      <w:r>
+        <w:t xml:space="preserve"> No</w:t>
+      </w:r>
       <w:proofErr w:type="gramEnd"/>
       <w:r>
-        <w:rPr>
-          <w:rFonts w:ascii="Arial Unicode MS" w:eastAsia="Arial Unicode MS" w:hAnsi="Arial Unicode MS" w:cs="Arial Unicode MS"/>
-        </w:rPr>
+        <w:t xml:space="preserve"> opinion</w:t>
+      </w:r>
+      <w:r>
+        <w:t xml:space="preserve">   </w:t>
+      </w:r>
+      <w:r>
+        <w:rPr>
+          <w:rFonts w:ascii="Arial Unicode MS" w:eastAsia="Arial Unicode MS" w:hAnsi="Arial Unicode MS" w:cs="Arial Unicode MS" w:hint="eastAsia"/>
+        </w:rPr>
+        <w:t>☐</w:t>
+      </w:r>
+      <w:r>
         <w:t xml:space="preserve"> </w:t>
       </w:r>
       <w:r>
-        <w:t xml:space="preserve"> No opinion</w:t>
-      </w:r>
-      <w:r>
-        <w:t xml:space="preserve">   </w:t>
+        <w:t xml:space="preserve"> </w:t>
+      </w:r>
+      <w:r>
+        <w:t>Yes</w:t>
+      </w:r>
+      <w:r>
+        <w:t xml:space="preserve">    </w:t>
       </w:r>
       <w:r>
         <w:rPr>
@@ -6532,28 +6554,7 @@
         <w:t xml:space="preserve"> </w:t>
       </w:r>
       <w:r>
-        <w:t xml:space="preserve"> </w:t>
-      </w:r>
-      <w:r>
-        <w:t>Yes</w:t>
-      </w:r>
-      <w:r>
-        <w:t xml:space="preserve">    </w:t>
-      </w:r>
-      <w:r>
-        <w:rPr>
-          <w:rFonts w:ascii="Arial Unicode MS" w:eastAsia="Arial Unicode MS" w:hAnsi="Arial Unicode MS" w:cs="Arial Unicode MS" w:hint="eastAsia"/>
-        </w:rPr>
-        <w:t>☐</w:t>
-      </w:r>
-      <w:r>
-        <w:t xml:space="preserve"> </w:t>
-      </w:r>
-      <w:r>
-        <w:t xml:space="preserve"> </w:t>
-      </w:r>
-      <w:r>
-        <w:t>No</w:t>
+        <w:t xml:space="preserve"> No</w:t>
       </w:r>
       <w:r>
         <w:t xml:space="preserve">    </w:t>
@@ -8320,7 +8321,6 @@
           <w:szCs w:val="22"/>
         </w:rPr>
       </w:pPr>
-      <w:bookmarkStart w:id="0" w:name="_GoBack"/>
       <w:r>
         <w:rPr>
           <w:rFonts w:ascii="Arial" w:hAnsi="Arial" w:cs="Arial"/>
@@ -8330,19 +8330,7 @@
           <w:sz w:val="22"/>
           <w:szCs w:val="22"/>
         </w:rPr>
-        <w:t xml:space="preserve">Does the browser capture the rules about the way text in your script wraps when it hits the </w:t>
-      </w:r>
-      <w:bookmarkEnd w:id="0"/>
-      <w:r>
-        <w:rPr>
-          <w:rFonts w:ascii="Arial" w:hAnsi="Arial" w:cs="Arial"/>
-          <w:i/>
-          <w:iCs/>
-          <w:color w:val="AAAAAA"/>
-          <w:sz w:val="22"/>
-          <w:szCs w:val="22"/>
-        </w:rPr>
-        <w:t>end of a line? What characters should not appear at the end or start of a line, and what should be done to prevent that? Does line-breaking wrap whole 'words' at a time, or characters, or something else (such as syllables in Tibetan)? </w:t>
+        <w:t>Does the browser capture the rules about the way text in your script wraps when it hits the end of a line? What characters should not appear at the end or start of a line, and what should be done to prevent that? Does line-breaking wrap whole 'words' at a time, or characters, or something else (such as syllables in Tibetan)? </w:t>
       </w:r>
       <w:hyperlink r:id="rId11" w:anchor="line_breaking" w:history="1">
         <w:r>
@@ -11086,7 +11074,7 @@
       <w:pPr>
         <w:numPr>
           <w:ilvl w:val="0"/>
-          <w:numId w:val="4"/>
+          <w:numId w:val="37"/>
         </w:numPr>
         <w:spacing w:before="60" w:after="120"/>
         <w:rPr>
@@ -11094,6 +11082,8 @@
           <w:color w:val="000000" w:themeColor="text1"/>
         </w:rPr>
       </w:pPr>
+      <w:bookmarkStart w:id="0" w:name="_GoBack"/>
+      <w:bookmarkEnd w:id="0"/>
       <w:r>
         <w:rPr>
           <w:iCs/>
@@ -11230,7 +11220,7 @@
       <w:pPr>
         <w:numPr>
           <w:ilvl w:val="0"/>
-          <w:numId w:val="4"/>
+          <w:numId w:val="37"/>
         </w:numPr>
         <w:spacing w:before="60" w:after="120"/>
         <w:rPr>
@@ -11393,7 +11383,7 @@
         <w:pStyle w:val="ListParagraph"/>
         <w:numPr>
           <w:ilvl w:val="0"/>
-          <w:numId w:val="4"/>
+          <w:numId w:val="37"/>
         </w:numPr>
         <w:spacing w:after="0" w:line="240" w:lineRule="auto"/>
         <w:rPr>
@@ -12330,7 +12320,7 @@
       <w:tblGrid>
         <w:gridCol w:w="2954"/>
         <w:gridCol w:w="2880"/>
-        <w:gridCol w:w="3072"/>
+        <w:gridCol w:w="3078"/>
       </w:tblGrid>
       <w:tr>
         <w:trPr>
@@ -13111,9 +13101,10 @@
             </w:pPr>
             <w:r>
               <w:rPr>
+                <w:rFonts w:eastAsiaTheme="minorHAnsi"/>
                 <w:noProof/>
               </w:rPr>
-              <w:object w:dxaOrig="2155" w:dyaOrig="3654" w14:anchorId="492E0BB9">
+              <w:object w:dxaOrig="2155" w:dyaOrig="3654" w14:anchorId="53EA0868">
                 <v:shapetype id="_x0000_t75" coordsize="21600,21600" o:spt="75" o:preferrelative="t" path="m@4@5l@4@11@9@11@9@5xe" filled="f" stroked="f">
                   <v:stroke joinstyle="miter"/>
                   <v:formulas>
@@ -13133,10 +13124,10 @@
                   <v:path o:extrusionok="f" gradientshapeok="t" o:connecttype="rect"/>
                   <o:lock v:ext="edit" aspectratio="t"/>
                 </v:shapetype>
-                <v:shape id="_x0000_i1027" type="#_x0000_t75" alt="" style="width:108pt;height:183pt;mso-width-percent:0;mso-height-percent:0;mso-width-percent:0;mso-height-percent:0" o:ole="">
+                <v:shape id="_x0000_i1027" type="#_x0000_t75" alt="" style="width:108pt;height:183.25pt;mso-width-percent:0;mso-height-percent:0;mso-width-percent:0;mso-height-percent:0" o:ole="">
                   <v:imagedata r:id="rId15" o:title=""/>
                 </v:shape>
-                <o:OLEObject Type="Embed" ProgID="Visio.Drawing.11" ShapeID="_x0000_i1027" DrawAspect="Content" ObjectID="_1608405556" r:id="rId16"/>
+                <o:OLEObject Type="Embed" ProgID="Visio.Drawing.11" ShapeID="_x0000_i1027" DrawAspect="Content" ObjectID="_1608909417" r:id="rId16"/>
               </w:object>
             </w:r>
           </w:p>
@@ -13208,13 +13199,14 @@
             </w:pPr>
             <w:r>
               <w:rPr>
+                <w:rFonts w:eastAsiaTheme="minorHAnsi"/>
                 <w:noProof/>
               </w:rPr>
-              <w:object w:dxaOrig="2294" w:dyaOrig="4136" w14:anchorId="285C3717">
-                <v:shape id="_x0000_i1026" type="#_x0000_t75" alt="" style="width:115.2pt;height:207pt;mso-width-percent:0;mso-height-percent:0;mso-width-percent:0;mso-height-percent:0" o:ole="">
+              <w:object w:dxaOrig="2294" w:dyaOrig="4136" w14:anchorId="3969E82F">
+                <v:shape id="_x0000_i1026" type="#_x0000_t75" alt="" style="width:114.9pt;height:207.25pt;mso-width-percent:0;mso-height-percent:0;mso-width-percent:0;mso-height-percent:0" o:ole="">
                   <v:imagedata r:id="rId17" o:title=""/>
                 </v:shape>
-                <o:OLEObject Type="Embed" ProgID="Visio.Drawing.11" ShapeID="_x0000_i1026" DrawAspect="Content" ObjectID="_1608405557" r:id="rId18"/>
+                <o:OLEObject Type="Embed" ProgID="Visio.Drawing.11" ShapeID="_x0000_i1026" DrawAspect="Content" ObjectID="_1608909418" r:id="rId18"/>
               </w:object>
             </w:r>
           </w:p>
@@ -13279,13 +13271,14 @@
             </w:pPr>
             <w:r>
               <w:rPr>
+                <w:rFonts w:eastAsiaTheme="minorHAnsi"/>
                 <w:noProof/>
               </w:rPr>
-              <w:object w:dxaOrig="2852" w:dyaOrig="4136" w14:anchorId="28CE8066">
-                <v:shape id="_x0000_i1025" type="#_x0000_t75" alt="" style="width:142.8pt;height:207pt;mso-width-percent:0;mso-height-percent:0;mso-width-percent:0;mso-height-percent:0" o:ole="">
+              <w:object w:dxaOrig="2852" w:dyaOrig="4136" w14:anchorId="6F598841">
+                <v:shape id="_x0000_i1025" type="#_x0000_t75" alt="" style="width:143.1pt;height:207.25pt;mso-width-percent:0;mso-height-percent:0;mso-width-percent:0;mso-height-percent:0" o:ole="">
                   <v:imagedata r:id="rId19" o:title=""/>
                 </v:shape>
-                <o:OLEObject Type="Embed" ProgID="Visio.Drawing.11" ShapeID="_x0000_i1025" DrawAspect="Content" ObjectID="_1608405558" r:id="rId20"/>
+                <o:OLEObject Type="Embed" ProgID="Visio.Drawing.11" ShapeID="_x0000_i1025" DrawAspect="Content" ObjectID="_1608909419" r:id="rId20"/>
               </w:object>
             </w:r>
           </w:p>
@@ -14679,7 +14672,6 @@
     </w:p>
     <w:tbl>
       <w:tblPr>
-        <w:tblStyle w:val="Heading8Char"/>
         <w:tblW w:w="0" w:type="auto"/>
         <w:tblLook w:val="04A0" w:firstRow="1" w:lastRow="0" w:firstColumn="1" w:lastColumn="0" w:noHBand="0" w:noVBand="1"/>
       </w:tblPr>
@@ -14992,9 +14984,16 @@
     </w:p>
     <w:tbl>
       <w:tblPr>
-        <w:tblStyle w:val="Heading8Char"/>
         <w:tblW w:w="0" w:type="auto"/>
         <w:tblInd w:w="720" w:type="dxa"/>
+        <w:tblBorders>
+          <w:top w:val="single" w:sz="4" w:space="0" w:color="auto"/>
+          <w:left w:val="single" w:sz="4" w:space="0" w:color="auto"/>
+          <w:bottom w:val="single" w:sz="4" w:space="0" w:color="auto"/>
+          <w:right w:val="single" w:sz="4" w:space="0" w:color="auto"/>
+          <w:insideH w:val="single" w:sz="4" w:space="0" w:color="auto"/>
+          <w:insideV w:val="single" w:sz="4" w:space="0" w:color="auto"/>
+        </w:tblBorders>
         <w:tblLook w:val="04A0" w:firstRow="1" w:lastRow="0" w:firstColumn="1" w:lastColumn="0" w:noHBand="0" w:noVBand="1"/>
       </w:tblPr>
       <w:tblGrid>
@@ -15015,7 +15014,7 @@
             <w:pPr>
               <w:jc w:val="both"/>
               <w:rPr>
-                <w:rFonts w:asciiTheme="majorHAnsi" w:hAnsiTheme="majorHAnsi" w:cstheme="majorHAnsi"/>
+                <w:rFonts w:ascii="Calibri" w:hAnsi="Calibri" w:cs="Calibri"/>
                 <w:b/>
                 <w:sz w:val="28"/>
                 <w:szCs w:val="28"/>
@@ -15023,7 +15022,7 @@
             </w:pPr>
             <w:r>
               <w:rPr>
-                <w:rFonts w:asciiTheme="majorHAnsi" w:hAnsiTheme="majorHAnsi" w:cstheme="majorHAnsi"/>
+                <w:rFonts w:ascii="Calibri" w:hAnsi="Calibri" w:cs="Calibri"/>
                 <w:b/>
                 <w:sz w:val="28"/>
                 <w:szCs w:val="28"/>
@@ -15802,7 +15801,7 @@
             <w:pPr>
               <w:jc w:val="both"/>
               <w:rPr>
-                <w:rFonts w:asciiTheme="majorHAnsi" w:hAnsiTheme="majorHAnsi" w:cstheme="majorHAnsi"/>
+                <w:rFonts w:ascii="Calibri" w:hAnsi="Calibri" w:cs="Calibri"/>
                 <w:b/>
                 <w:sz w:val="28"/>
                 <w:szCs w:val="28"/>
@@ -15810,7 +15809,7 @@
             </w:pPr>
             <w:r>
               <w:rPr>
-                <w:rFonts w:asciiTheme="majorHAnsi" w:hAnsiTheme="majorHAnsi" w:cstheme="majorHAnsi"/>
+                <w:rFonts w:ascii="Calibri" w:hAnsi="Calibri" w:cs="Calibri"/>
                 <w:b/>
                 <w:sz w:val="28"/>
                 <w:szCs w:val="28"/>
@@ -29463,6 +29462,92 @@
     </w:lvl>
   </w:abstractNum>
   <w:abstractNum w:abstractNumId="8" w15:restartNumberingAfterBreak="0">
+    <w:nsid w:val="1F4F4272"/>
+    <w:multiLevelType w:val="hybridMultilevel"/>
+    <w:tmpl w:val="AC4C7444"/>
+    <w:lvl w:ilvl="0" w:tplc="0409000F">
+      <w:start w:val="1"/>
+      <w:numFmt w:val="decimal"/>
+      <w:lvlText w:val="%1."/>
+      <w:lvlJc w:val="left"/>
+      <w:pPr>
+        <w:ind w:left="360" w:hanging="360"/>
+      </w:pPr>
+    </w:lvl>
+    <w:lvl w:ilvl="1" w:tplc="04090019" w:tentative="1">
+      <w:start w:val="1"/>
+      <w:numFmt w:val="lowerLetter"/>
+      <w:lvlText w:val="%2."/>
+      <w:lvlJc w:val="left"/>
+      <w:pPr>
+        <w:ind w:left="1080" w:hanging="360"/>
+      </w:pPr>
+    </w:lvl>
+    <w:lvl w:ilvl="2" w:tplc="0409001B" w:tentative="1">
+      <w:start w:val="1"/>
+      <w:numFmt w:val="lowerRoman"/>
+      <w:lvlText w:val="%3."/>
+      <w:lvlJc w:val="right"/>
+      <w:pPr>
+        <w:ind w:left="1800" w:hanging="180"/>
+      </w:pPr>
+    </w:lvl>
+    <w:lvl w:ilvl="3" w:tplc="0409000F" w:tentative="1">
+      <w:start w:val="1"/>
+      <w:numFmt w:val="decimal"/>
+      <w:lvlText w:val="%4."/>
+      <w:lvlJc w:val="left"/>
+      <w:pPr>
+        <w:ind w:left="2520" w:hanging="360"/>
+      </w:pPr>
+    </w:lvl>
+    <w:lvl w:ilvl="4" w:tplc="04090019" w:tentative="1">
+      <w:start w:val="1"/>
+      <w:numFmt w:val="lowerLetter"/>
+      <w:lvlText w:val="%5."/>
+      <w:lvlJc w:val="left"/>
+      <w:pPr>
+        <w:ind w:left="3240" w:hanging="360"/>
+      </w:pPr>
+    </w:lvl>
+    <w:lvl w:ilvl="5" w:tplc="0409001B" w:tentative="1">
+      <w:start w:val="1"/>
+      <w:numFmt w:val="lowerRoman"/>
+      <w:lvlText w:val="%6."/>
+      <w:lvlJc w:val="right"/>
+      <w:pPr>
+        <w:ind w:left="3960" w:hanging="180"/>
+      </w:pPr>
+    </w:lvl>
+    <w:lvl w:ilvl="6" w:tplc="0409000F" w:tentative="1">
+      <w:start w:val="1"/>
+      <w:numFmt w:val="decimal"/>
+      <w:lvlText w:val="%7."/>
+      <w:lvlJc w:val="left"/>
+      <w:pPr>
+        <w:ind w:left="4680" w:hanging="360"/>
+      </w:pPr>
+    </w:lvl>
+    <w:lvl w:ilvl="7" w:tplc="04090019" w:tentative="1">
+      <w:start w:val="1"/>
+      <w:numFmt w:val="lowerLetter"/>
+      <w:lvlText w:val="%8."/>
+      <w:lvlJc w:val="left"/>
+      <w:pPr>
+        <w:ind w:left="5400" w:hanging="360"/>
+      </w:pPr>
+    </w:lvl>
+    <w:lvl w:ilvl="8" w:tplc="0409001B" w:tentative="1">
+      <w:start w:val="1"/>
+      <w:numFmt w:val="lowerRoman"/>
+      <w:lvlText w:val="%9."/>
+      <w:lvlJc w:val="right"/>
+      <w:pPr>
+        <w:ind w:left="6120" w:hanging="180"/>
+      </w:pPr>
+    </w:lvl>
+  </w:abstractNum>
+  <w:abstractNum w:abstractNumId="9" w15:restartNumberingAfterBreak="0">
     <w:nsid w:val="260A7ED2"/>
     <w:multiLevelType w:val="hybridMultilevel"/>
     <w:tmpl w:val="E69468CA"/>
@@ -29551,7 +29636,7 @@
       </w:pPr>
     </w:lvl>
   </w:abstractNum>
-  <w:abstractNum w:abstractNumId="9" w15:restartNumberingAfterBreak="0">
+  <w:abstractNum w:abstractNumId="10" w15:restartNumberingAfterBreak="0">
     <w:nsid w:val="28114C11"/>
     <w:multiLevelType w:val="hybridMultilevel"/>
     <w:tmpl w:val="E69468CA"/>
@@ -29640,7 +29725,7 @@
       </w:pPr>
     </w:lvl>
   </w:abstractNum>
-  <w:abstractNum w:abstractNumId="10" w15:restartNumberingAfterBreak="0">
+  <w:abstractNum w:abstractNumId="11" w15:restartNumberingAfterBreak="0">
     <w:nsid w:val="2FDF3F71"/>
     <w:multiLevelType w:val="hybridMultilevel"/>
     <w:tmpl w:val="E69468CA"/>
@@ -29729,7 +29814,7 @@
       </w:pPr>
     </w:lvl>
   </w:abstractNum>
-  <w:abstractNum w:abstractNumId="11" w15:restartNumberingAfterBreak="0">
+  <w:abstractNum w:abstractNumId="12" w15:restartNumberingAfterBreak="0">
     <w:nsid w:val="3A6E59B5"/>
     <w:multiLevelType w:val="hybridMultilevel"/>
     <w:tmpl w:val="587ADC22"/>
@@ -29815,7 +29900,7 @@
       </w:pPr>
     </w:lvl>
   </w:abstractNum>
-  <w:abstractNum w:abstractNumId="12" w15:restartNumberingAfterBreak="0">
+  <w:abstractNum w:abstractNumId="13" w15:restartNumberingAfterBreak="0">
     <w:nsid w:val="3CA420EB"/>
     <w:multiLevelType w:val="multilevel"/>
     <w:tmpl w:val="0F0A423E"/>
@@ -29964,7 +30049,7 @@
       </w:rPr>
     </w:lvl>
   </w:abstractNum>
-  <w:abstractNum w:abstractNumId="13" w15:restartNumberingAfterBreak="0">
+  <w:abstractNum w:abstractNumId="14" w15:restartNumberingAfterBreak="0">
     <w:nsid w:val="46CE1564"/>
     <w:multiLevelType w:val="hybridMultilevel"/>
     <w:tmpl w:val="9762FA32"/>
@@ -30050,7 +30135,7 @@
       </w:pPr>
     </w:lvl>
   </w:abstractNum>
-  <w:abstractNum w:abstractNumId="14" w15:restartNumberingAfterBreak="0">
+  <w:abstractNum w:abstractNumId="15" w15:restartNumberingAfterBreak="0">
     <w:nsid w:val="4CE406AD"/>
     <w:multiLevelType w:val="hybridMultilevel"/>
     <w:tmpl w:val="AC4C7444"/>
@@ -30136,7 +30221,7 @@
       </w:pPr>
     </w:lvl>
   </w:abstractNum>
-  <w:abstractNum w:abstractNumId="15" w15:restartNumberingAfterBreak="0">
+  <w:abstractNum w:abstractNumId="16" w15:restartNumberingAfterBreak="0">
     <w:nsid w:val="4E3453FC"/>
     <w:multiLevelType w:val="multilevel"/>
     <w:tmpl w:val="3EA0090E"/>
@@ -30285,7 +30370,7 @@
       </w:rPr>
     </w:lvl>
   </w:abstractNum>
-  <w:abstractNum w:abstractNumId="16" w15:restartNumberingAfterBreak="0">
+  <w:abstractNum w:abstractNumId="17" w15:restartNumberingAfterBreak="0">
     <w:nsid w:val="4E8D43F1"/>
     <w:multiLevelType w:val="hybridMultilevel"/>
     <w:tmpl w:val="6A5EFE26"/>
@@ -30377,7 +30462,7 @@
       </w:pPr>
     </w:lvl>
   </w:abstractNum>
-  <w:abstractNum w:abstractNumId="17" w15:restartNumberingAfterBreak="0">
+  <w:abstractNum w:abstractNumId="18" w15:restartNumberingAfterBreak="0">
     <w:nsid w:val="4EF26F78"/>
     <w:multiLevelType w:val="hybridMultilevel"/>
     <w:tmpl w:val="2E1C5904"/>
@@ -30463,7 +30548,7 @@
       </w:pPr>
     </w:lvl>
   </w:abstractNum>
-  <w:abstractNum w:abstractNumId="18" w15:restartNumberingAfterBreak="0">
+  <w:abstractNum w:abstractNumId="19" w15:restartNumberingAfterBreak="0">
     <w:nsid w:val="508D03BA"/>
     <w:multiLevelType w:val="hybridMultilevel"/>
     <w:tmpl w:val="6358B592"/>
@@ -30553,7 +30638,7 @@
       </w:pPr>
     </w:lvl>
   </w:abstractNum>
-  <w:abstractNum w:abstractNumId="19" w15:restartNumberingAfterBreak="0">
+  <w:abstractNum w:abstractNumId="20" w15:restartNumberingAfterBreak="0">
     <w:nsid w:val="5129489C"/>
     <w:multiLevelType w:val="hybridMultilevel"/>
     <w:tmpl w:val="AC4C7444"/>
@@ -30639,7 +30724,7 @@
       </w:pPr>
     </w:lvl>
   </w:abstractNum>
-  <w:abstractNum w:abstractNumId="20" w15:restartNumberingAfterBreak="0">
+  <w:abstractNum w:abstractNumId="21" w15:restartNumberingAfterBreak="0">
     <w:nsid w:val="55CE1859"/>
     <w:multiLevelType w:val="multilevel"/>
     <w:tmpl w:val="9BD4996E"/>
@@ -30788,7 +30873,7 @@
       </w:rPr>
     </w:lvl>
   </w:abstractNum>
-  <w:abstractNum w:abstractNumId="21" w15:restartNumberingAfterBreak="0">
+  <w:abstractNum w:abstractNumId="22" w15:restartNumberingAfterBreak="0">
     <w:nsid w:val="56F36724"/>
     <w:multiLevelType w:val="hybridMultilevel"/>
     <w:tmpl w:val="81668E08"/>
@@ -30874,7 +30959,7 @@
       </w:pPr>
     </w:lvl>
   </w:abstractNum>
-  <w:abstractNum w:abstractNumId="22" w15:restartNumberingAfterBreak="0">
+  <w:abstractNum w:abstractNumId="23" w15:restartNumberingAfterBreak="0">
     <w:nsid w:val="5DBC3142"/>
     <w:multiLevelType w:val="hybridMultilevel"/>
     <w:tmpl w:val="E69468CA"/>
@@ -30963,7 +31048,7 @@
       </w:pPr>
     </w:lvl>
   </w:abstractNum>
-  <w:abstractNum w:abstractNumId="23" w15:restartNumberingAfterBreak="0">
+  <w:abstractNum w:abstractNumId="24" w15:restartNumberingAfterBreak="0">
     <w:nsid w:val="5FB907C1"/>
     <w:multiLevelType w:val="hybridMultilevel"/>
     <w:tmpl w:val="E69468CA"/>
@@ -31052,7 +31137,7 @@
       </w:pPr>
     </w:lvl>
   </w:abstractNum>
-  <w:abstractNum w:abstractNumId="24" w15:restartNumberingAfterBreak="0">
+  <w:abstractNum w:abstractNumId="25" w15:restartNumberingAfterBreak="0">
     <w:nsid w:val="614D11BD"/>
     <w:multiLevelType w:val="multilevel"/>
     <w:tmpl w:val="65142A1A"/>
@@ -31201,7 +31286,7 @@
       </w:rPr>
     </w:lvl>
   </w:abstractNum>
-  <w:abstractNum w:abstractNumId="25" w15:restartNumberingAfterBreak="0">
+  <w:abstractNum w:abstractNumId="26" w15:restartNumberingAfterBreak="0">
     <w:nsid w:val="62CB44B5"/>
     <w:multiLevelType w:val="hybridMultilevel"/>
     <w:tmpl w:val="89446512"/>
@@ -31315,7 +31400,7 @@
       </w:rPr>
     </w:lvl>
   </w:abstractNum>
-  <w:abstractNum w:abstractNumId="26" w15:restartNumberingAfterBreak="0">
+  <w:abstractNum w:abstractNumId="27" w15:restartNumberingAfterBreak="0">
     <w:nsid w:val="637C55A3"/>
     <w:multiLevelType w:val="hybridMultilevel"/>
     <w:tmpl w:val="6A5EFE26"/>
@@ -31407,7 +31492,7 @@
       </w:pPr>
     </w:lvl>
   </w:abstractNum>
-  <w:abstractNum w:abstractNumId="27" w15:restartNumberingAfterBreak="0">
+  <w:abstractNum w:abstractNumId="28" w15:restartNumberingAfterBreak="0">
     <w:nsid w:val="63CC44D8"/>
     <w:multiLevelType w:val="hybridMultilevel"/>
     <w:tmpl w:val="9E082B4C"/>
@@ -31493,7 +31578,7 @@
       </w:pPr>
     </w:lvl>
   </w:abstractNum>
-  <w:abstractNum w:abstractNumId="28" w15:restartNumberingAfterBreak="0">
+  <w:abstractNum w:abstractNumId="29" w15:restartNumberingAfterBreak="0">
     <w:nsid w:val="67B8451B"/>
     <w:multiLevelType w:val="multilevel"/>
     <w:tmpl w:val="A3849588"/>
@@ -31642,7 +31727,7 @@
       </w:rPr>
     </w:lvl>
   </w:abstractNum>
-  <w:abstractNum w:abstractNumId="29" w15:restartNumberingAfterBreak="0">
+  <w:abstractNum w:abstractNumId="30" w15:restartNumberingAfterBreak="0">
     <w:nsid w:val="6A871D27"/>
     <w:multiLevelType w:val="multilevel"/>
     <w:tmpl w:val="14487D0C"/>
@@ -31791,7 +31876,7 @@
       </w:rPr>
     </w:lvl>
   </w:abstractNum>
-  <w:abstractNum w:abstractNumId="30" w15:restartNumberingAfterBreak="0">
+  <w:abstractNum w:abstractNumId="31" w15:restartNumberingAfterBreak="0">
     <w:nsid w:val="6AF04C1A"/>
     <w:multiLevelType w:val="multilevel"/>
     <w:tmpl w:val="69B258F8"/>
@@ -31940,7 +32025,7 @@
       </w:rPr>
     </w:lvl>
   </w:abstractNum>
-  <w:abstractNum w:abstractNumId="31" w15:restartNumberingAfterBreak="0">
+  <w:abstractNum w:abstractNumId="32" w15:restartNumberingAfterBreak="0">
     <w:nsid w:val="6FC77061"/>
     <w:multiLevelType w:val="hybridMultilevel"/>
     <w:tmpl w:val="817E23C8"/>
@@ -32029,7 +32114,7 @@
       </w:pPr>
     </w:lvl>
   </w:abstractNum>
-  <w:abstractNum w:abstractNumId="32" w15:restartNumberingAfterBreak="0">
+  <w:abstractNum w:abstractNumId="33" w15:restartNumberingAfterBreak="0">
     <w:nsid w:val="70EA12A1"/>
     <w:multiLevelType w:val="hybridMultilevel"/>
     <w:tmpl w:val="02F01748"/>
@@ -32115,7 +32200,7 @@
       </w:pPr>
     </w:lvl>
   </w:abstractNum>
-  <w:abstractNum w:abstractNumId="33" w15:restartNumberingAfterBreak="0">
+  <w:abstractNum w:abstractNumId="34" w15:restartNumberingAfterBreak="0">
     <w:nsid w:val="72550789"/>
     <w:multiLevelType w:val="hybridMultilevel"/>
     <w:tmpl w:val="F7A035C2"/>
@@ -32205,7 +32290,7 @@
       </w:pPr>
     </w:lvl>
   </w:abstractNum>
-  <w:abstractNum w:abstractNumId="34" w15:restartNumberingAfterBreak="0">
+  <w:abstractNum w:abstractNumId="35" w15:restartNumberingAfterBreak="0">
     <w:nsid w:val="79C25E12"/>
     <w:multiLevelType w:val="hybridMultilevel"/>
     <w:tmpl w:val="E69468CA"/>
@@ -32294,7 +32379,7 @@
       </w:pPr>
     </w:lvl>
   </w:abstractNum>
-  <w:abstractNum w:abstractNumId="35" w15:restartNumberingAfterBreak="0">
+  <w:abstractNum w:abstractNumId="36" w15:restartNumberingAfterBreak="0">
     <w:nsid w:val="7C9C365D"/>
     <w:multiLevelType w:val="multilevel"/>
     <w:tmpl w:val="7F545570"/>
@@ -32444,73 +32529,73 @@
     </w:lvl>
   </w:abstractNum>
   <w:num w:numId="1">
-    <w:abstractNumId w:val="27"/>
+    <w:abstractNumId w:val="28"/>
   </w:num>
   <w:num w:numId="2">
-    <w:abstractNumId w:val="13"/>
+    <w:abstractNumId w:val="14"/>
   </w:num>
   <w:num w:numId="3">
     <w:abstractNumId w:val="2"/>
   </w:num>
   <w:num w:numId="4">
-    <w:abstractNumId w:val="14"/>
+    <w:abstractNumId w:val="15"/>
   </w:num>
   <w:num w:numId="5">
     <w:abstractNumId w:val="0"/>
   </w:num>
   <w:num w:numId="6">
-    <w:abstractNumId w:val="19"/>
+    <w:abstractNumId w:val="20"/>
   </w:num>
   <w:num w:numId="7">
     <w:abstractNumId w:val="1"/>
   </w:num>
   <w:num w:numId="8">
-    <w:abstractNumId w:val="16"/>
+    <w:abstractNumId w:val="17"/>
   </w:num>
   <w:num w:numId="9">
-    <w:abstractNumId w:val="26"/>
+    <w:abstractNumId w:val="27"/>
   </w:num>
   <w:num w:numId="10">
     <w:abstractNumId w:val="6"/>
   </w:num>
   <w:num w:numId="11">
+    <w:abstractNumId w:val="31"/>
+  </w:num>
+  <w:num w:numId="12">
+    <w:abstractNumId w:val="13"/>
+  </w:num>
+  <w:num w:numId="13">
+    <w:abstractNumId w:val="25"/>
+  </w:num>
+  <w:num w:numId="14">
+    <w:abstractNumId w:val="21"/>
+  </w:num>
+  <w:num w:numId="15">
     <w:abstractNumId w:val="30"/>
   </w:num>
-  <w:num w:numId="12">
+  <w:num w:numId="16">
+    <w:abstractNumId w:val="16"/>
+  </w:num>
+  <w:num w:numId="17">
+    <w:abstractNumId w:val="29"/>
+  </w:num>
+  <w:num w:numId="18">
+    <w:abstractNumId w:val="36"/>
+  </w:num>
+  <w:num w:numId="19">
+    <w:abstractNumId w:val="24"/>
+  </w:num>
+  <w:num w:numId="20">
+    <w:abstractNumId w:val="19"/>
+  </w:num>
+  <w:num w:numId="21">
+    <w:abstractNumId w:val="26"/>
+  </w:num>
+  <w:num w:numId="22">
     <w:abstractNumId w:val="12"/>
   </w:num>
-  <w:num w:numId="13">
-    <w:abstractNumId w:val="24"/>
-  </w:num>
-  <w:num w:numId="14">
-    <w:abstractNumId w:val="20"/>
-  </w:num>
-  <w:num w:numId="15">
-    <w:abstractNumId w:val="29"/>
-  </w:num>
-  <w:num w:numId="16">
-    <w:abstractNumId w:val="15"/>
-  </w:num>
-  <w:num w:numId="17">
-    <w:abstractNumId w:val="28"/>
-  </w:num>
-  <w:num w:numId="18">
-    <w:abstractNumId w:val="35"/>
-  </w:num>
-  <w:num w:numId="19">
-    <w:abstractNumId w:val="23"/>
-  </w:num>
-  <w:num w:numId="20">
-    <w:abstractNumId w:val="18"/>
-  </w:num>
-  <w:num w:numId="21">
-    <w:abstractNumId w:val="25"/>
-  </w:num>
-  <w:num w:numId="22">
-    <w:abstractNumId w:val="11"/>
-  </w:num>
   <w:num w:numId="23">
-    <w:abstractNumId w:val="32"/>
+    <w:abstractNumId w:val="33"/>
   </w:num>
   <w:num w:numId="24">
     <w:abstractNumId w:val="5"/>
@@ -32519,7 +32604,7 @@
     <w:abstractNumId w:val="7"/>
   </w:num>
   <w:num w:numId="26">
-    <w:abstractNumId w:val="33"/>
+    <w:abstractNumId w:val="34"/>
   </w:num>
   <w:num w:numId="27">
     <w:abstractNumId w:val="3"/>
@@ -32528,27 +32613,30 @@
     <w:abstractNumId w:val="4"/>
   </w:num>
   <w:num w:numId="29">
-    <w:abstractNumId w:val="21"/>
+    <w:abstractNumId w:val="22"/>
   </w:num>
   <w:num w:numId="30">
-    <w:abstractNumId w:val="17"/>
+    <w:abstractNumId w:val="18"/>
   </w:num>
   <w:num w:numId="31">
-    <w:abstractNumId w:val="22"/>
+    <w:abstractNumId w:val="23"/>
   </w:num>
   <w:num w:numId="32">
-    <w:abstractNumId w:val="31"/>
+    <w:abstractNumId w:val="32"/>
   </w:num>
   <w:num w:numId="33">
+    <w:abstractNumId w:val="11"/>
+  </w:num>
+  <w:num w:numId="34">
     <w:abstractNumId w:val="10"/>
   </w:num>
-  <w:num w:numId="34">
+  <w:num w:numId="35">
+    <w:abstractNumId w:val="35"/>
+  </w:num>
+  <w:num w:numId="36">
     <w:abstractNumId w:val="9"/>
   </w:num>
-  <w:num w:numId="35">
-    <w:abstractNumId w:val="34"/>
-  </w:num>
-  <w:num w:numId="36">
+  <w:num w:numId="37">
     <w:abstractNumId w:val="8"/>
   </w:num>
   <w:numIdMacAtCleanup w:val="36"/>

</xml_diff>